<commit_message>
Update Enemy User Story
</commit_message>
<xml_diff>
--- a/Assignment 2/Enemies - Long.docx
+++ b/Assignment 2/Enemies - Long.docx
@@ -55,17 +55,16 @@
           <w:sz w:val="22"/>
           <w:shd w:fill="auto" w:val="clear"/>
         </w:rPr>
-        <w:t xml:space="preserve">Description - User Story</w:t>
-      </w:r>
-    </w:p>
-    <w:p>
-      <w:pPr>
-        <w:spacing w:before="0" w:after="200" w:line="240"/>
-        <w:ind w:right="0" w:left="0" w:firstLine="0"/>
-        <w:jc w:val="left"/>
-        <w:rPr>
-          <w:rFonts w:ascii="Calibri" w:hAnsi="Calibri" w:cs="Calibri" w:eastAsia="Calibri"/>
-          <w:b/>
+        <w:t xml:space="preserve">Description</w:t>
+      </w:r>
+    </w:p>
+    <w:p>
+      <w:pPr>
+        <w:spacing w:before="0" w:after="200" w:line="240"/>
+        <w:ind w:right="0" w:left="0" w:firstLine="0"/>
+        <w:jc w:val="left"/>
+        <w:rPr>
+          <w:rFonts w:ascii="Calibri" w:hAnsi="Calibri" w:cs="Calibri" w:eastAsia="Calibri"/>
           <w:color w:val="auto"/>
           <w:spacing w:val="0"/>
           <w:position w:val="0"/>
@@ -110,6 +109,61 @@
           <w:sz w:val="22"/>
           <w:shd w:fill="auto" w:val="clear"/>
         </w:rPr>
+        <w:t xml:space="preserve">User Story</w:t>
+      </w:r>
+    </w:p>
+    <w:p>
+      <w:pPr>
+        <w:spacing w:before="0" w:after="200" w:line="240"/>
+        <w:ind w:right="0" w:left="0" w:firstLine="0"/>
+        <w:jc w:val="left"/>
+        <w:rPr>
+          <w:rFonts w:ascii="Calibri" w:hAnsi="Calibri" w:cs="Calibri" w:eastAsia="Calibri"/>
+          <w:b/>
+          <w:color w:val="auto"/>
+          <w:spacing w:val="0"/>
+          <w:position w:val="0"/>
+          <w:sz w:val="22"/>
+          <w:shd w:fill="auto" w:val="clear"/>
+        </w:rPr>
+      </w:pPr>
+      <w:r>
+        <w:rPr>
+          <w:rFonts w:ascii="Calibri" w:hAnsi="Calibri" w:cs="Calibri" w:eastAsia="Calibri"/>
+          <w:color w:val="auto"/>
+          <w:spacing w:val="0"/>
+          <w:position w:val="0"/>
+          <w:sz w:val="22"/>
+          <w:shd w:fill="auto" w:val="clear"/>
+        </w:rPr>
+        <w:t xml:space="preserve">Ben is a high school student, as a teenager Ben is still going to school everyday. Homeworks and assignments are a lots and they are giving Ben a lots of stress so he looking for a game that can help him to relax. A game with simple attractive art, but not boring or too hard and bloody so that he can enjoy it while relaxing from the stress from school. </w:t>
+      </w:r>
+    </w:p>
+    <w:p>
+      <w:pPr>
+        <w:spacing w:before="0" w:after="200" w:line="240"/>
+        <w:ind w:right="0" w:left="0" w:firstLine="0"/>
+        <w:jc w:val="left"/>
+        <w:rPr>
+          <w:rFonts w:ascii="Calibri" w:hAnsi="Calibri" w:cs="Calibri" w:eastAsia="Calibri"/>
+          <w:b/>
+          <w:color w:val="auto"/>
+          <w:spacing w:val="0"/>
+          <w:position w:val="0"/>
+          <w:sz w:val="22"/>
+          <w:shd w:fill="auto" w:val="clear"/>
+        </w:rPr>
+      </w:pPr>
+      <w:r>
+        <w:rPr>
+          <w:rFonts w:ascii="Calibri" w:hAnsi="Calibri" w:cs="Calibri" w:eastAsia="Calibri"/>
+          <w:b/>
+          <w:color w:val="auto"/>
+          <w:spacing w:val="0"/>
+          <w:position w:val="0"/>
+          <w:sz w:val="22"/>
+          <w:shd w:fill="auto" w:val="clear"/>
+        </w:rPr>
         <w:t xml:space="preserve">Design</w:t>
       </w:r>
     </w:p>
@@ -139,8 +193,8 @@
         <w:t xml:space="preserve">Depend on the main theme of the level that will decide on how the enemies will look like. For example, for our first level which will be set in a Forest - Village - Medival - fantasy theme so the enemies would likely to be some kind of animals like snakes, spiders or fantasy creature like Golbin, Golem will the most appealing for these themes. Secondly, for the second level that is set place in a medieval castle, there are many enemies which are the best option for this theme such as Knight, Spiders, guard dogs, etc...As for specific aesthetics, our enemies will mainly have circular shape combining with pointy sharpy shape giving the player mixed emotions for their experience between cute and scary. Ultimately, these design and development choices will set the player to many different experiences feeling while playing the game,  attract them to start and continues playing.</w:t>
       </w:r>
       <w:r>
-        <w:object w:dxaOrig="8747" w:dyaOrig="5062">
-          <v:rect xmlns:o="urn:schemas-microsoft-com:office:office" xmlns:v="urn:schemas-microsoft-com:vml" id="rectole0000000000" style="width:437.350000pt;height:253.100000pt" o:preferrelative="t" o:ole="">
+        <w:object w:dxaOrig="8848" w:dyaOrig="5122">
+          <v:rect xmlns:o="urn:schemas-microsoft-com:office:office" xmlns:v="urn:schemas-microsoft-com:vml" id="rectole0000000000" style="width:442.400000pt;height:256.100000pt" o:preferrelative="t" o:ole="">
             <o:lock v:ext="edit"/>
             <v:imagedata xmlns:r="http://schemas.openxmlformats.org/officeDocument/2006/relationships" r:id="docRId1" o:title=""/>
           </v:rect>
@@ -178,8 +232,8 @@
         </w:rPr>
       </w:pPr>
       <w:r>
-        <w:object w:dxaOrig="7755" w:dyaOrig="6358">
-          <v:rect xmlns:o="urn:schemas-microsoft-com:office:office" xmlns:v="urn:schemas-microsoft-com:vml" id="rectole0000000001" style="width:387.750000pt;height:317.900000pt" o:preferrelative="t" o:ole="">
+        <w:object w:dxaOrig="7855" w:dyaOrig="6438">
+          <v:rect xmlns:o="urn:schemas-microsoft-com:office:office" xmlns:v="urn:schemas-microsoft-com:vml" id="rectole0000000001" style="width:392.750000pt;height:321.900000pt" o:preferrelative="t" o:ole="">
             <o:lock v:ext="edit"/>
             <v:imagedata xmlns:r="http://schemas.openxmlformats.org/officeDocument/2006/relationships" r:id="docRId3" o:title=""/>
           </v:rect>

</xml_diff>